<commit_message>
Update Tran Ly Nam CV - Java Developer.docx
</commit_message>
<xml_diff>
--- a/Tran Ly Nam CV - Java Developer.docx
+++ b/Tran Ly Nam CV - Java Developer.docx
@@ -1638,7 +1638,7 @@
           </mc:Choice>
           <mc:Fallback>
             <w:pict>
-              <v:group w14:anchorId="66AEE3C4" id="drawingObject1" o:spid="_x0000_s1026" style="position:absolute;margin-left:0;margin-top:-30pt;width:595pt;height:813.35pt;z-index:-251656704;mso-position-horizontal-relative:page" coordsize="75565,103294" o:gfxdata="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" o:allowincell="f">
+              <v:group w14:anchorId="0022A1ED" id="drawingObject1" o:spid="_x0000_s1026" style="position:absolute;margin-left:0;margin-top:-30pt;width:595pt;height:813.35pt;z-index:-251656704;mso-position-horizontal-relative:page" coordsize="75565,103294" o:gfxdata="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" o:allowincell="f">
                 <v:shape id="Shape 2" o:spid="_x0000_s1027" style="position:absolute;width:75559;height:103294;visibility:visible;mso-wrap-style:square;v-text-anchor:top" coordsize="7555990,10329440" o:gfxdata="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" path="m,l,10329440r7555990,l7555990,,,xe" stroked="f">
                   <v:path arrowok="t" textboxrect="0,0,7555990,10329440"/>
                 </v:shape>
@@ -2572,14 +2572,7 @@
           <w:rFonts w:ascii="Arial" w:eastAsia="SXQIR+PromptLight" w:hAnsi="Arial" w:cs="Arial"/>
           <w:color w:val="000000"/>
         </w:rPr>
-        <w:t>Term Project. GPA: 8.</w:t>
-      </w:r>
-      <w:r>
-        <w:rPr>
-          <w:rFonts w:ascii="Arial" w:eastAsia="SXQIR+PromptLight" w:hAnsi="Arial" w:cs="Arial"/>
-          <w:color w:val="000000"/>
-        </w:rPr>
-        <w:t>5</w:t>
+        <w:t>Term Project. GPA: 8.5</w:t>
       </w:r>
     </w:p>
     <w:p>
@@ -2839,14 +2832,7 @@
           <w:rFonts w:ascii="Arial" w:eastAsia="SXQIR+PromptLight" w:hAnsi="Arial" w:cs="Arial"/>
           <w:color w:val="000000"/>
         </w:rPr>
-        <w:t xml:space="preserve">. </w:t>
-      </w:r>
-      <w:r>
-        <w:rPr>
-          <w:rFonts w:ascii="Arial" w:eastAsia="SXQIR+PromptLight" w:hAnsi="Arial" w:cs="Arial"/>
-          <w:color w:val="000000"/>
-        </w:rPr>
-        <w:t>S</w:t>
+        <w:t>. S</w:t>
       </w:r>
       <w:r>
         <w:rPr>
@@ -3400,7 +3386,7 @@
         <mc:AlternateContent>
           <mc:Choice Requires="wpg">
             <w:drawing>
-              <wp:anchor distT="0" distB="0" distL="114300" distR="114300" simplePos="0" relativeHeight="251658752" behindDoc="1" locked="0" layoutInCell="0" allowOverlap="1" wp14:anchorId="5A26A989" wp14:editId="780F9E0F">
+              <wp:anchor distT="0" distB="0" distL="114300" distR="114300" simplePos="0" relativeHeight="251657728" behindDoc="1" locked="0" layoutInCell="0" allowOverlap="1" wp14:anchorId="5A26A989" wp14:editId="780F9E0F">
                 <wp:simplePos x="0" y="0"/>
                 <wp:positionH relativeFrom="page">
                   <wp:posOffset>0</wp:posOffset>
@@ -4350,7 +4336,7 @@
           </mc:Choice>
           <mc:Fallback>
             <w:pict>
-              <v:group w14:anchorId="0901CD63" id="drawingObject19" o:spid="_x0000_s1026" style="position:absolute;margin-left:0;margin-top:-12.75pt;width:594.95pt;height:786pt;z-index:-251657728;mso-position-horizontal-relative:page" coordsize="75559,99822" o:gfxdata="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" o:allowincell="f">
+              <v:group w14:anchorId="497E4BEB" id="drawingObject19" o:spid="_x0000_s1026" style="position:absolute;margin-left:0;margin-top:-12.75pt;width:594.95pt;height:786pt;z-index:-251658752;mso-position-horizontal-relative:page" coordsize="75559,99822" o:gfxdata="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" o:allowincell="f">
                 <v:shape id="Shape 20" o:spid="_x0000_s1027" style="position:absolute;width:75559;height:99822;visibility:visible;mso-wrap-style:square;v-text-anchor:top" coordsize="7555990,9982200" o:gfxdata="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" path="m,l,9982200r7555990,l7555990,,,xe" stroked="f">
                   <v:path arrowok="t" textboxrect="0,0,7555990,9982200"/>
                 </v:shape>
@@ -4704,7 +4690,7 @@
       <w:pPr>
         <w:widowControl w:val="0"/>
         <w:spacing w:line="276" w:lineRule="auto"/>
-        <w:ind w:left="142" w:right="-135"/>
+        <w:ind w:right="-135"/>
         <w:rPr>
           <w:rFonts w:ascii="Arial" w:hAnsi="Arial" w:cs="Arial"/>
           <w:color w:val="FFFFFF"/>
@@ -4980,26 +4966,6 @@
         <w:widowControl w:val="0"/>
         <w:spacing w:line="276" w:lineRule="auto"/>
         <w:ind w:right="-58"/>
-        <w:rPr>
-          <w:rFonts w:ascii="Arial" w:hAnsi="Arial" w:cs="Arial"/>
-          <w:color w:val="333333"/>
-          <w:sz w:val="21"/>
-          <w:szCs w:val="21"/>
-        </w:rPr>
-      </w:pPr>
-      <w:r>
-        <w:rPr>
-          <w:rFonts w:ascii="Arial" w:eastAsia="SXQIR+PromptLight" w:hAnsi="Arial" w:cs="Arial"/>
-          <w:color w:val="000000"/>
-          <w:sz w:val="21"/>
-          <w:szCs w:val="21"/>
-        </w:rPr>
-        <w:t>Funix Hannah Mobile: 0706168094</w:t>
-      </w:r>
-    </w:p>
-    <w:p>
-      <w:pPr>
-        <w:spacing w:line="276" w:lineRule="auto"/>
         <w:rPr>
           <w:rFonts w:ascii="Arial" w:hAnsi="Arial" w:cs="Arial"/>
         </w:rPr>
@@ -5013,6 +4979,15 @@
           </w:cols>
         </w:sectPr>
       </w:pPr>
+      <w:r>
+        <w:rPr>
+          <w:rFonts w:ascii="Arial" w:eastAsia="SXQIR+PromptLight" w:hAnsi="Arial" w:cs="Arial"/>
+          <w:color w:val="000000"/>
+          <w:sz w:val="21"/>
+          <w:szCs w:val="21"/>
+        </w:rPr>
+        <w:t>Funix Hannah Mobile: 0706168094</w:t>
+      </w:r>
     </w:p>
     <w:p>
       <w:pPr>
@@ -5084,13 +5059,15 @@
     <w:p>
       <w:pPr>
         <w:widowControl w:val="0"/>
-        <w:spacing w:line="274" w:lineRule="auto"/>
+        <w:spacing w:before="240" w:line="276" w:lineRule="auto"/>
         <w:ind w:right="1859"/>
         <w:rPr>
-          <w:rFonts w:ascii="Arial" w:hAnsi="Arial" w:cs="Arial"/>
-          <w:color w:val="333333"/>
-          <w:sz w:val="18"/>
-          <w:szCs w:val="18"/>
+          <w:rFonts w:ascii="Arial" w:eastAsia="SXQIR+PromptLight" w:hAnsi="Arial" w:cs="Arial"/>
+          <w:b/>
+          <w:bCs/>
+          <w:color w:val="000000"/>
+          <w:sz w:val="21"/>
+          <w:szCs w:val="21"/>
         </w:rPr>
       </w:pPr>
       <w:r>
@@ -5124,44 +5101,81 @@
         </w:rPr>
         <w:t xml:space="preserve">Building a website: </w:t>
       </w:r>
-      <w:r>
-        <w:rPr>
-          <w:rFonts w:ascii="Arial" w:eastAsia="SXQIR+PromptLight" w:hAnsi="Arial" w:cs="Arial"/>
-          <w:b/>
-          <w:bCs/>
+    </w:p>
+    <w:p>
+      <w:pPr>
+        <w:widowControl w:val="0"/>
+        <w:spacing w:line="276" w:lineRule="auto"/>
+        <w:ind w:right="1859"/>
+        <w:rPr>
+          <w:rFonts w:ascii="Arial" w:eastAsia="SXQIR+PromptLight" w:hAnsi="Arial" w:cs="Arial"/>
+          <w:i/>
+          <w:iCs/>
           <w:color w:val="000000"/>
           <w:sz w:val="18"/>
           <w:szCs w:val="18"/>
         </w:rPr>
-        <w:t>May 25</w:t>
-      </w:r>
-      <w:r>
-        <w:rPr>
-          <w:rFonts w:ascii="Arial" w:eastAsia="PXDMF+Prompt" w:hAnsi="Arial" w:cs="Arial"/>
-          <w:b/>
-          <w:bCs/>
+      </w:pPr>
+      <w:r>
+        <w:rPr>
+          <w:rFonts w:ascii="Arial" w:eastAsia="SXQIR+PromptLight" w:hAnsi="Arial" w:cs="Arial"/>
+          <w:i/>
+          <w:iCs/>
           <w:color w:val="000000"/>
           <w:sz w:val="18"/>
           <w:szCs w:val="18"/>
         </w:rPr>
-        <w:t>-</w:t>
-      </w:r>
-      <w:r>
-        <w:rPr>
-          <w:rFonts w:ascii="Arial" w:eastAsia="SXQIR+PromptLight" w:hAnsi="Arial" w:cs="Arial"/>
-          <w:b/>
-          <w:bCs/>
+        <w:t>May 25</w:t>
+      </w:r>
+      <w:r>
+        <w:rPr>
+          <w:rFonts w:ascii="Arial" w:eastAsia="SXQIR+PromptLight" w:hAnsi="Arial" w:cs="Arial"/>
+          <w:i/>
+          <w:iCs/>
           <w:color w:val="000000"/>
           <w:sz w:val="18"/>
           <w:szCs w:val="18"/>
         </w:rPr>
+        <w:t xml:space="preserve"> </w:t>
+      </w:r>
+      <w:r>
+        <w:rPr>
+          <w:rFonts w:ascii="Arial" w:eastAsia="SXQIR+PromptLight" w:hAnsi="Arial" w:cs="Arial"/>
+          <w:i/>
+          <w:iCs/>
+          <w:color w:val="000000"/>
+          <w:sz w:val="18"/>
+          <w:szCs w:val="18"/>
+        </w:rPr>
+        <w:t>-</w:t>
+      </w:r>
+      <w:r>
+        <w:rPr>
+          <w:rFonts w:ascii="Arial" w:eastAsia="SXQIR+PromptLight" w:hAnsi="Arial" w:cs="Arial"/>
+          <w:i/>
+          <w:iCs/>
+          <w:color w:val="000000"/>
+          <w:sz w:val="18"/>
+          <w:szCs w:val="18"/>
+        </w:rPr>
+        <w:t xml:space="preserve"> </w:t>
+      </w:r>
+      <w:r>
+        <w:rPr>
+          <w:rFonts w:ascii="Arial" w:eastAsia="SXQIR+PromptLight" w:hAnsi="Arial" w:cs="Arial"/>
+          <w:i/>
+          <w:iCs/>
+          <w:color w:val="000000"/>
+          <w:sz w:val="18"/>
+          <w:szCs w:val="18"/>
+        </w:rPr>
         <w:t>May 29</w:t>
       </w:r>
     </w:p>
     <w:p>
       <w:pPr>
         <w:widowControl w:val="0"/>
-        <w:spacing w:before="47" w:line="204" w:lineRule="auto"/>
+        <w:spacing w:before="47" w:line="276" w:lineRule="auto"/>
         <w:ind w:right="-20"/>
         <w:rPr>
           <w:rFonts w:ascii="Arial" w:hAnsi="Arial" w:cs="Arial"/>
@@ -5183,7 +5197,7 @@
     <w:p>
       <w:pPr>
         <w:widowControl w:val="0"/>
-        <w:spacing w:line="204" w:lineRule="auto"/>
+        <w:spacing w:line="276" w:lineRule="auto"/>
         <w:ind w:left="878" w:right="596" w:hanging="878"/>
         <w:rPr>
           <w:rFonts w:ascii="Arial" w:eastAsia="SXQIR+PromptLight" w:hAnsi="Arial" w:cs="Arial"/>
@@ -5214,8 +5228,8 @@
     <w:p>
       <w:pPr>
         <w:widowControl w:val="0"/>
-        <w:spacing w:line="204" w:lineRule="auto"/>
-        <w:ind w:left="878" w:right="596" w:hanging="311"/>
+        <w:spacing w:line="276" w:lineRule="auto"/>
+        <w:ind w:left="878" w:right="596" w:hanging="158"/>
         <w:rPr>
           <w:rFonts w:ascii="Arial" w:eastAsia="SXQIR+PromptLight" w:hAnsi="Arial" w:cs="Arial"/>
           <w:color w:val="000000"/>
@@ -5240,25 +5254,7 @@
             <w:sz w:val="21"/>
             <w:szCs w:val="21"/>
           </w:rPr>
-          <w:t>https://github.com/lyna</w:t>
-        </w:r>
-        <w:r>
-          <w:rPr>
-            <w:rFonts w:ascii="Arial" w:eastAsia="SXQIR+PromptLight" w:hAnsi="Arial" w:cs="Arial"/>
-            <w:color w:val="000000"/>
-            <w:sz w:val="21"/>
-            <w:szCs w:val="21"/>
-          </w:rPr>
-          <w:t>m</w:t>
-        </w:r>
-        <w:r>
-          <w:rPr>
-            <w:rFonts w:ascii="Arial" w:eastAsia="SXQIR+PromptLight" w:hAnsi="Arial" w:cs="Arial"/>
-            <w:color w:val="000000"/>
-            <w:sz w:val="21"/>
-            <w:szCs w:val="21"/>
-          </w:rPr>
-          <w:t>88/Web-Design</w:t>
+          <w:t>https://github.com/lynam88/Web-Design</w:t>
         </w:r>
       </w:hyperlink>
       <w:r>
@@ -5274,8 +5270,8 @@
     <w:p>
       <w:pPr>
         <w:widowControl w:val="0"/>
-        <w:spacing w:line="204" w:lineRule="auto"/>
-        <w:ind w:left="878" w:right="596" w:hanging="311"/>
+        <w:spacing w:line="276" w:lineRule="auto"/>
+        <w:ind w:left="878" w:right="596" w:hanging="158"/>
         <w:rPr>
           <w:rFonts w:ascii="Arial" w:hAnsi="Arial" w:cs="Arial"/>
           <w:color w:val="333333"/>
@@ -5283,6 +5279,15 @@
           <w:szCs w:val="21"/>
         </w:rPr>
       </w:pPr>
+      <w:r>
+        <w:rPr>
+          <w:rFonts w:ascii="Arial" w:eastAsia="SXQIR+PromptLight" w:hAnsi="Arial" w:cs="Arial"/>
+          <w:color w:val="000000"/>
+          <w:sz w:val="21"/>
+          <w:szCs w:val="21"/>
+        </w:rPr>
+        <w:t xml:space="preserve"> </w:t>
+      </w:r>
       <w:r>
         <w:rPr>
           <w:rFonts w:ascii="Arial" w:eastAsia="SXQIR+PromptLight" w:hAnsi="Arial" w:cs="Arial"/>
@@ -5307,7 +5312,7 @@
     <w:p>
       <w:pPr>
         <w:widowControl w:val="0"/>
-        <w:spacing w:line="274" w:lineRule="auto"/>
+        <w:spacing w:line="276" w:lineRule="auto"/>
         <w:ind w:right="441"/>
         <w:rPr>
           <w:rFonts w:ascii="Arial" w:eastAsia="PXDMF+Prompt" w:hAnsi="Arial" w:cs="Arial"/>
@@ -5322,8 +5327,56 @@
     <w:p>
       <w:pPr>
         <w:widowControl w:val="0"/>
-        <w:spacing w:line="274" w:lineRule="auto"/>
+        <w:spacing w:line="276" w:lineRule="auto"/>
         <w:ind w:right="441"/>
+        <w:rPr>
+          <w:rFonts w:ascii="Arial" w:eastAsia="SXQIR+PromptLight" w:hAnsi="Arial" w:cs="Arial"/>
+          <w:b/>
+          <w:bCs/>
+          <w:color w:val="000000"/>
+          <w:sz w:val="21"/>
+          <w:szCs w:val="21"/>
+        </w:rPr>
+      </w:pPr>
+      <w:r>
+        <w:rPr>
+          <w:rFonts w:ascii="Arial" w:eastAsia="PXDMF+Prompt" w:hAnsi="Arial" w:cs="Arial"/>
+          <w:b/>
+          <w:bCs/>
+          <w:color w:val="000000"/>
+          <w:sz w:val="21"/>
+          <w:szCs w:val="21"/>
+        </w:rPr>
+        <w:t>2</w:t>
+      </w:r>
+      <w:r>
+        <w:rPr>
+          <w:rFonts w:ascii="Arial" w:eastAsia="SXQIR+PromptLight" w:hAnsi="Arial" w:cs="Arial"/>
+          <w:b/>
+          <w:bCs/>
+          <w:color w:val="000000"/>
+          <w:sz w:val="21"/>
+          <w:szCs w:val="21"/>
+        </w:rPr>
+        <w:t>.</w:t>
+      </w:r>
+      <w:r>
+        <w:rPr>
+          <w:rFonts w:ascii="Arial" w:eastAsia="SXQIR+PromptLight" w:hAnsi="Arial" w:cs="Arial"/>
+          <w:b/>
+          <w:bCs/>
+          <w:color w:val="000000"/>
+          <w:sz w:val="21"/>
+          <w:szCs w:val="21"/>
+        </w:rPr>
+        <w:t xml:space="preserve"> Developing a news application: </w:t>
+      </w:r>
+    </w:p>
+    <w:p>
+      <w:pPr>
+        <w:widowControl w:val="0"/>
+        <w:spacing w:line="276" w:lineRule="auto"/>
+        <w:ind w:right="1859"/>
         <w:rPr>
           <w:rFonts w:ascii="Arial" w:hAnsi="Arial" w:cs="Arial"/>
           <w:color w:val="333333"/>
@@ -5333,42 +5386,9 @@
       </w:pPr>
       <w:r>
         <w:rPr>
-          <w:rFonts w:ascii="Arial" w:eastAsia="PXDMF+Prompt" w:hAnsi="Arial" w:cs="Arial"/>
-          <w:b/>
-          <w:bCs/>
-          <w:color w:val="000000"/>
-          <w:sz w:val="21"/>
-          <w:szCs w:val="21"/>
-        </w:rPr>
-        <w:t>2</w:t>
-      </w:r>
-      <w:r>
-        <w:rPr>
-          <w:rFonts w:ascii="Arial" w:eastAsia="SXQIR+PromptLight" w:hAnsi="Arial" w:cs="Arial"/>
-          <w:b/>
-          <w:bCs/>
-          <w:color w:val="000000"/>
-          <w:sz w:val="21"/>
-          <w:szCs w:val="21"/>
-        </w:rPr>
-        <w:t>.</w:t>
-      </w:r>
-      <w:r>
-        <w:rPr>
-          <w:rFonts w:ascii="Arial" w:eastAsia="SXQIR+PromptLight" w:hAnsi="Arial" w:cs="Arial"/>
-          <w:b/>
-          <w:bCs/>
-          <w:color w:val="000000"/>
-          <w:sz w:val="21"/>
-          <w:szCs w:val="21"/>
-        </w:rPr>
-        <w:t xml:space="preserve"> Developing a news application: </w:t>
-      </w:r>
-      <w:r>
-        <w:rPr>
-          <w:rFonts w:ascii="Arial" w:eastAsia="SXQIR+PromptLight" w:hAnsi="Arial" w:cs="Arial"/>
-          <w:b/>
-          <w:bCs/>
+          <w:rFonts w:ascii="Arial" w:eastAsia="SXQIR+PromptLight" w:hAnsi="Arial" w:cs="Arial"/>
+          <w:i/>
+          <w:iCs/>
           <w:color w:val="000000"/>
           <w:sz w:val="18"/>
           <w:szCs w:val="18"/>
@@ -5378,8 +5398,8 @@
       <w:r>
         <w:rPr>
           <w:rFonts w:ascii="Arial" w:eastAsia="SXQIR+PromptLight" w:hAnsi="Arial" w:cs="Arial"/>
-          <w:b/>
-          <w:bCs/>
+          <w:i/>
+          <w:iCs/>
           <w:color w:val="000000"/>
           <w:sz w:val="18"/>
           <w:szCs w:val="18"/>
@@ -5389,8 +5409,8 @@
       <w:r>
         <w:rPr>
           <w:rFonts w:ascii="Arial" w:eastAsia="SXQIR+PromptLight" w:hAnsi="Arial" w:cs="Arial"/>
-          <w:b/>
-          <w:bCs/>
+          <w:i/>
+          <w:iCs/>
           <w:color w:val="000000"/>
           <w:sz w:val="18"/>
           <w:szCs w:val="18"/>
@@ -5399,20 +5419,20 @@
       </w:r>
       <w:r>
         <w:rPr>
-          <w:rFonts w:ascii="Arial" w:eastAsia="PXDMF+Prompt" w:hAnsi="Arial" w:cs="Arial"/>
-          <w:b/>
-          <w:bCs/>
+          <w:rFonts w:ascii="Arial" w:eastAsia="SXQIR+PromptLight" w:hAnsi="Arial" w:cs="Arial"/>
+          <w:i/>
+          <w:iCs/>
           <w:color w:val="000000"/>
           <w:sz w:val="18"/>
           <w:szCs w:val="18"/>
         </w:rPr>
-        <w:t>–</w:t>
-      </w:r>
-      <w:r>
-        <w:rPr>
-          <w:rFonts w:ascii="Arial" w:eastAsia="SXQIR+PromptLight" w:hAnsi="Arial" w:cs="Arial"/>
-          <w:b/>
-          <w:bCs/>
+        <w:t xml:space="preserve"> - </w:t>
+      </w:r>
+      <w:r>
+        <w:rPr>
+          <w:rFonts w:ascii="Arial" w:eastAsia="SXQIR+PromptLight" w:hAnsi="Arial" w:cs="Arial"/>
+          <w:i/>
+          <w:iCs/>
           <w:color w:val="000000"/>
           <w:sz w:val="18"/>
           <w:szCs w:val="18"/>
@@ -5422,8 +5442,8 @@
       <w:r>
         <w:rPr>
           <w:rFonts w:ascii="Arial" w:eastAsia="SXQIR+PromptLight" w:hAnsi="Arial" w:cs="Arial"/>
-          <w:b/>
-          <w:bCs/>
+          <w:i/>
+          <w:iCs/>
           <w:color w:val="000000"/>
           <w:sz w:val="18"/>
           <w:szCs w:val="18"/>
@@ -5433,8 +5453,8 @@
       <w:r>
         <w:rPr>
           <w:rFonts w:ascii="Arial" w:eastAsia="SXQIR+PromptLight" w:hAnsi="Arial" w:cs="Arial"/>
-          <w:b/>
-          <w:bCs/>
+          <w:i/>
+          <w:iCs/>
           <w:color w:val="000000"/>
           <w:sz w:val="18"/>
           <w:szCs w:val="18"/>
@@ -5445,8 +5465,8 @@
     <w:p>
       <w:pPr>
         <w:widowControl w:val="0"/>
-        <w:spacing w:before="46" w:line="204" w:lineRule="auto"/>
-        <w:ind w:left="1418" w:right="-78" w:hanging="1418"/>
+        <w:spacing w:before="46" w:line="276" w:lineRule="auto"/>
+        <w:ind w:left="1418" w:right="299" w:hanging="1418"/>
         <w:rPr>
           <w:rFonts w:ascii="Arial" w:eastAsia="SXQIR+PromptLight" w:hAnsi="Arial" w:cs="Arial"/>
           <w:color w:val="000000"/>
@@ -5479,13 +5499,31 @@
           <w:sz w:val="21"/>
           <w:szCs w:val="21"/>
         </w:rPr>
-        <w:t>: HTML, CSS, JavaScript, jQuery and Bootstrap.</w:t>
-      </w:r>
-    </w:p>
-    <w:p>
-      <w:pPr>
-        <w:widowControl w:val="0"/>
-        <w:spacing w:before="46" w:line="204" w:lineRule="auto"/>
+        <w:t xml:space="preserve">: </w:t>
+      </w:r>
+      <w:r>
+        <w:rPr>
+          <w:rFonts w:ascii="Arial" w:eastAsia="SXQIR+PromptLight" w:hAnsi="Arial" w:cs="Arial"/>
+          <w:color w:val="000000"/>
+          <w:sz w:val="21"/>
+          <w:szCs w:val="21"/>
+        </w:rPr>
+        <w:tab/>
+      </w:r>
+      <w:r>
+        <w:rPr>
+          <w:rFonts w:ascii="Arial" w:eastAsia="SXQIR+PromptLight" w:hAnsi="Arial" w:cs="Arial"/>
+          <w:color w:val="000000"/>
+          <w:sz w:val="21"/>
+          <w:szCs w:val="21"/>
+        </w:rPr>
+        <w:t>HTML, CSS, JavaScript, jQuery and Bootstrap.</w:t>
+      </w:r>
+    </w:p>
+    <w:p>
+      <w:pPr>
+        <w:widowControl w:val="0"/>
+        <w:spacing w:before="46" w:line="276" w:lineRule="auto"/>
         <w:ind w:right="-78"/>
         <w:rPr>
           <w:rFonts w:ascii="Arial" w:hAnsi="Arial" w:cs="Arial"/>
@@ -5501,7 +5539,16 @@
           <w:sz w:val="21"/>
           <w:szCs w:val="21"/>
         </w:rPr>
-        <w:t xml:space="preserve">- Link: </w:t>
+        <w:t>- Link:</w:t>
+      </w:r>
+      <w:r>
+        <w:rPr>
+          <w:rFonts w:ascii="Arial" w:eastAsia="SXQIR+PromptLight" w:hAnsi="Arial" w:cs="Arial"/>
+          <w:color w:val="000000"/>
+          <w:sz w:val="21"/>
+          <w:szCs w:val="21"/>
+        </w:rPr>
+        <w:tab/>
       </w:r>
       <w:hyperlink r:id="rId14">
         <w:r>
@@ -5517,7 +5564,7 @@
     </w:p>
     <w:p>
       <w:pPr>
-        <w:spacing w:after="60" w:line="240" w:lineRule="exact"/>
+        <w:spacing w:after="60" w:line="276" w:lineRule="auto"/>
         <w:rPr>
           <w:rFonts w:ascii="Arial" w:hAnsi="Arial" w:cs="Arial"/>
           <w:sz w:val="24"/>
@@ -5528,13 +5575,15 @@
     <w:p>
       <w:pPr>
         <w:widowControl w:val="0"/>
-        <w:spacing w:line="274" w:lineRule="auto"/>
+        <w:spacing w:line="276" w:lineRule="auto"/>
         <w:ind w:right="441"/>
         <w:rPr>
-          <w:rFonts w:ascii="Arial" w:hAnsi="Arial" w:cs="Arial"/>
-          <w:color w:val="333333"/>
-          <w:sz w:val="18"/>
-          <w:szCs w:val="18"/>
+          <w:rFonts w:ascii="Arial" w:eastAsia="SXQIR+PromptLight" w:hAnsi="Arial" w:cs="Arial"/>
+          <w:b/>
+          <w:bCs/>
+          <w:color w:val="000000"/>
+          <w:sz w:val="21"/>
+          <w:szCs w:val="21"/>
         </w:rPr>
       </w:pPr>
       <w:r>
@@ -5599,88 +5648,103 @@
         </w:rPr>
         <w:t xml:space="preserve">resource app: </w:t>
       </w:r>
-      <w:r>
-        <w:rPr>
-          <w:rFonts w:ascii="Arial" w:eastAsia="SXQIR+PromptLight" w:hAnsi="Arial" w:cs="Arial"/>
-          <w:b/>
-          <w:bCs/>
+    </w:p>
+    <w:p>
+      <w:pPr>
+        <w:widowControl w:val="0"/>
+        <w:spacing w:line="276" w:lineRule="auto"/>
+        <w:ind w:right="1859"/>
+        <w:rPr>
+          <w:rFonts w:ascii="Arial" w:eastAsia="SXQIR+PromptLight" w:hAnsi="Arial" w:cs="Arial"/>
+          <w:i/>
+          <w:iCs/>
           <w:color w:val="000000"/>
           <w:sz w:val="18"/>
           <w:szCs w:val="18"/>
         </w:rPr>
-        <w:t>Jul</w:t>
-      </w:r>
-      <w:r>
-        <w:rPr>
-          <w:rFonts w:ascii="Arial" w:eastAsia="SXQIR+PromptLight" w:hAnsi="Arial" w:cs="Arial"/>
-          <w:b/>
-          <w:bCs/>
+      </w:pPr>
+      <w:r>
+        <w:rPr>
+          <w:rFonts w:ascii="Arial" w:eastAsia="SXQIR+PromptLight" w:hAnsi="Arial" w:cs="Arial"/>
+          <w:i/>
+          <w:iCs/>
           <w:color w:val="000000"/>
           <w:sz w:val="18"/>
           <w:szCs w:val="18"/>
         </w:rPr>
-        <w:t>.</w:t>
-      </w:r>
-      <w:r>
-        <w:rPr>
-          <w:rFonts w:ascii="Arial" w:eastAsia="SXQIR+PromptLight" w:hAnsi="Arial" w:cs="Arial"/>
-          <w:b/>
-          <w:bCs/>
+        <w:t>Jul</w:t>
+      </w:r>
+      <w:r>
+        <w:rPr>
+          <w:rFonts w:ascii="Arial" w:eastAsia="SXQIR+PromptLight" w:hAnsi="Arial" w:cs="Arial"/>
+          <w:i/>
+          <w:iCs/>
           <w:color w:val="000000"/>
           <w:sz w:val="18"/>
           <w:szCs w:val="18"/>
         </w:rPr>
-        <w:t xml:space="preserve"> 21</w:t>
-      </w:r>
-      <w:r>
-        <w:rPr>
-          <w:rFonts w:ascii="Arial" w:eastAsia="PXDMF+Prompt" w:hAnsi="Arial" w:cs="Arial"/>
-          <w:b/>
-          <w:bCs/>
+        <w:t>.</w:t>
+      </w:r>
+      <w:r>
+        <w:rPr>
+          <w:rFonts w:ascii="Arial" w:eastAsia="SXQIR+PromptLight" w:hAnsi="Arial" w:cs="Arial"/>
+          <w:i/>
+          <w:iCs/>
           <w:color w:val="000000"/>
           <w:sz w:val="18"/>
           <w:szCs w:val="18"/>
         </w:rPr>
-        <w:t>–</w:t>
-      </w:r>
-      <w:r>
-        <w:rPr>
-          <w:rFonts w:ascii="Arial" w:eastAsia="SXQIR+PromptLight" w:hAnsi="Arial" w:cs="Arial"/>
-          <w:b/>
-          <w:bCs/>
+        <w:t xml:space="preserve"> 21</w:t>
+      </w:r>
+      <w:r>
+        <w:rPr>
+          <w:rFonts w:ascii="Arial" w:eastAsia="SXQIR+PromptLight" w:hAnsi="Arial" w:cs="Arial"/>
+          <w:i/>
+          <w:iCs/>
           <w:color w:val="000000"/>
           <w:sz w:val="18"/>
           <w:szCs w:val="18"/>
         </w:rPr>
-        <w:t>Jul</w:t>
-      </w:r>
-      <w:r>
-        <w:rPr>
-          <w:rFonts w:ascii="Arial" w:eastAsia="SXQIR+PromptLight" w:hAnsi="Arial" w:cs="Arial"/>
-          <w:b/>
-          <w:bCs/>
+        <w:t xml:space="preserve"> - </w:t>
+      </w:r>
+      <w:r>
+        <w:rPr>
+          <w:rFonts w:ascii="Arial" w:eastAsia="SXQIR+PromptLight" w:hAnsi="Arial" w:cs="Arial"/>
+          <w:i/>
+          <w:iCs/>
           <w:color w:val="000000"/>
           <w:sz w:val="18"/>
           <w:szCs w:val="18"/>
         </w:rPr>
-        <w:t>.</w:t>
-      </w:r>
-      <w:r>
-        <w:rPr>
-          <w:rFonts w:ascii="Arial" w:eastAsia="SXQIR+PromptLight" w:hAnsi="Arial" w:cs="Arial"/>
-          <w:b/>
-          <w:bCs/>
+        <w:t>Jul</w:t>
+      </w:r>
+      <w:r>
+        <w:rPr>
+          <w:rFonts w:ascii="Arial" w:eastAsia="SXQIR+PromptLight" w:hAnsi="Arial" w:cs="Arial"/>
+          <w:i/>
+          <w:iCs/>
           <w:color w:val="000000"/>
           <w:sz w:val="18"/>
           <w:szCs w:val="18"/>
         </w:rPr>
+        <w:t>.</w:t>
+      </w:r>
+      <w:r>
+        <w:rPr>
+          <w:rFonts w:ascii="Arial" w:eastAsia="SXQIR+PromptLight" w:hAnsi="Arial" w:cs="Arial"/>
+          <w:i/>
+          <w:iCs/>
+          <w:color w:val="000000"/>
+          <w:sz w:val="18"/>
+          <w:szCs w:val="18"/>
+        </w:rPr>
         <w:t xml:space="preserve"> 25</w:t>
       </w:r>
     </w:p>
     <w:p>
       <w:pPr>
         <w:widowControl w:val="0"/>
-        <w:spacing w:before="47" w:line="204" w:lineRule="auto"/>
+        <w:spacing w:before="47" w:line="276" w:lineRule="auto"/>
         <w:ind w:right="-20"/>
         <w:rPr>
           <w:rFonts w:ascii="Arial" w:hAnsi="Arial" w:cs="Arial"/>
@@ -5702,7 +5766,7 @@
     <w:p>
       <w:pPr>
         <w:widowControl w:val="0"/>
-        <w:spacing w:line="240" w:lineRule="auto"/>
+        <w:spacing w:line="276" w:lineRule="auto"/>
         <w:ind w:right="-20"/>
         <w:rPr>
           <w:rFonts w:ascii="Arial" w:hAnsi="Arial" w:cs="Arial"/>
@@ -5719,6 +5783,15 @@
           <w:szCs w:val="21"/>
         </w:rPr>
         <w:t xml:space="preserve">- Link: </w:t>
+      </w:r>
+      <w:r>
+        <w:rPr>
+          <w:rFonts w:ascii="Arial" w:eastAsia="SXQIR+PromptLight" w:hAnsi="Arial" w:cs="Arial"/>
+          <w:color w:val="000000"/>
+          <w:sz w:val="21"/>
+          <w:szCs w:val="21"/>
+        </w:rPr>
+        <w:tab/>
       </w:r>
       <w:hyperlink r:id="rId15">
         <w:r>
@@ -5734,7 +5807,7 @@
     </w:p>
     <w:p>
       <w:pPr>
-        <w:spacing w:after="10" w:line="200" w:lineRule="exact"/>
+        <w:spacing w:after="10" w:line="276" w:lineRule="auto"/>
         <w:rPr>
           <w:rFonts w:ascii="Arial" w:hAnsi="Arial" w:cs="Arial"/>
         </w:rPr>
@@ -5749,8 +5822,8 @@
     <w:p>
       <w:pPr>
         <w:widowControl w:val="0"/>
-        <w:spacing w:before="240" w:line="276" w:lineRule="auto"/>
-        <w:ind w:left="142" w:right="-20"/>
+        <w:spacing w:before="120" w:line="276" w:lineRule="auto"/>
+        <w:ind w:left="142" w:right="-23"/>
         <w:rPr>
           <w:rFonts w:ascii="Arial" w:hAnsi="Arial" w:cs="Arial"/>
           <w:color w:val="FFFFFF"/>
@@ -5770,7 +5843,7 @@
     </w:p>
     <w:p>
       <w:pPr>
-        <w:spacing w:after="34" w:line="240" w:lineRule="exact"/>
+        <w:spacing w:after="34" w:line="276" w:lineRule="auto"/>
         <w:rPr>
           <w:rFonts w:ascii="Arial" w:hAnsi="Arial" w:cs="Arial"/>
           <w:sz w:val="24"/>
@@ -5781,11 +5854,13 @@
     <w:p>
       <w:pPr>
         <w:widowControl w:val="0"/>
-        <w:spacing w:line="240" w:lineRule="auto"/>
+        <w:spacing w:line="276" w:lineRule="auto"/>
         <w:ind w:right="-71"/>
         <w:rPr>
-          <w:rFonts w:ascii="Arial" w:hAnsi="Arial" w:cs="Arial"/>
-          <w:color w:val="333333"/>
+          <w:rFonts w:ascii="Arial" w:eastAsia="SXQIR+PromptLight" w:hAnsi="Arial" w:cs="Arial"/>
+          <w:b/>
+          <w:bCs/>
+          <w:color w:val="000000"/>
           <w:sz w:val="21"/>
           <w:szCs w:val="21"/>
         </w:rPr>
@@ -5828,7 +5903,7 @@
           <w:sz w:val="21"/>
           <w:szCs w:val="21"/>
         </w:rPr>
-        <w:t>SQL</w:t>
+        <w:t xml:space="preserve">SQL </w:t>
       </w:r>
       <w:r>
         <w:rPr>
@@ -5839,81 +5914,129 @@
           <w:sz w:val="21"/>
           <w:szCs w:val="21"/>
         </w:rPr>
-        <w:t xml:space="preserve"> </w:t>
-      </w:r>
-      <w:r>
-        <w:rPr>
-          <w:rFonts w:ascii="Arial" w:eastAsia="SXQIR+PromptLight" w:hAnsi="Arial" w:cs="Arial"/>
-          <w:b/>
-          <w:bCs/>
-          <w:color w:val="000000"/>
-          <w:sz w:val="21"/>
-          <w:szCs w:val="21"/>
-        </w:rPr>
         <w:t xml:space="preserve">Query Data: </w:t>
       </w:r>
-      <w:r>
-        <w:rPr>
-          <w:rFonts w:ascii="Arial" w:eastAsia="SXQIR+PromptLight" w:hAnsi="Arial" w:cs="Arial"/>
-          <w:b/>
-          <w:bCs/>
+    </w:p>
+    <w:p>
+      <w:pPr>
+        <w:widowControl w:val="0"/>
+        <w:spacing w:line="276" w:lineRule="auto"/>
+        <w:ind w:right="1859"/>
+        <w:rPr>
+          <w:rFonts w:ascii="Arial" w:eastAsia="SXQIR+PromptLight" w:hAnsi="Arial" w:cs="Arial"/>
+          <w:i/>
+          <w:iCs/>
           <w:color w:val="000000"/>
           <w:sz w:val="18"/>
           <w:szCs w:val="18"/>
         </w:rPr>
-        <w:t>Oct</w:t>
-      </w:r>
-      <w:r>
-        <w:rPr>
-          <w:rFonts w:ascii="Arial" w:eastAsia="SXQIR+PromptLight" w:hAnsi="Arial" w:cs="Arial"/>
-          <w:b/>
-          <w:bCs/>
+      </w:pPr>
+      <w:r>
+        <w:rPr>
+          <w:rFonts w:ascii="Arial" w:eastAsia="SXQIR+PromptLight" w:hAnsi="Arial" w:cs="Arial"/>
+          <w:i/>
+          <w:iCs/>
           <w:color w:val="000000"/>
           <w:sz w:val="18"/>
           <w:szCs w:val="18"/>
         </w:rPr>
-        <w:t>.</w:t>
-      </w:r>
-      <w:r>
-        <w:rPr>
-          <w:rFonts w:ascii="Arial" w:eastAsia="SXQIR+PromptLight" w:hAnsi="Arial" w:cs="Arial"/>
-          <w:b/>
-          <w:bCs/>
+        <w:t>Oct</w:t>
+      </w:r>
+      <w:r>
+        <w:rPr>
+          <w:rFonts w:ascii="Arial" w:eastAsia="SXQIR+PromptLight" w:hAnsi="Arial" w:cs="Arial"/>
+          <w:i/>
+          <w:iCs/>
           <w:color w:val="000000"/>
           <w:sz w:val="18"/>
           <w:szCs w:val="18"/>
         </w:rPr>
-        <w:t xml:space="preserve"> 3-Oct</w:t>
-      </w:r>
-      <w:r>
-        <w:rPr>
-          <w:rFonts w:ascii="Arial" w:eastAsia="SXQIR+PromptLight" w:hAnsi="Arial" w:cs="Arial"/>
-          <w:b/>
-          <w:bCs/>
+        <w:t>.</w:t>
+      </w:r>
+      <w:r>
+        <w:rPr>
+          <w:rFonts w:ascii="Arial" w:eastAsia="SXQIR+PromptLight" w:hAnsi="Arial" w:cs="Arial"/>
+          <w:i/>
+          <w:iCs/>
           <w:color w:val="000000"/>
           <w:sz w:val="18"/>
           <w:szCs w:val="18"/>
         </w:rPr>
-        <w:t>.</w:t>
-      </w:r>
-      <w:r>
-        <w:rPr>
-          <w:rFonts w:ascii="Arial" w:eastAsia="SXQIR+PromptLight" w:hAnsi="Arial" w:cs="Arial"/>
-          <w:b/>
-          <w:bCs/>
+        <w:t xml:space="preserve"> 3</w:t>
+      </w:r>
+      <w:r>
+        <w:rPr>
+          <w:rFonts w:ascii="Arial" w:eastAsia="SXQIR+PromptLight" w:hAnsi="Arial" w:cs="Arial"/>
+          <w:i/>
+          <w:iCs/>
           <w:color w:val="000000"/>
           <w:sz w:val="18"/>
           <w:szCs w:val="18"/>
         </w:rPr>
+        <w:t xml:space="preserve"> - </w:t>
+      </w:r>
+      <w:r>
+        <w:rPr>
+          <w:rFonts w:ascii="Arial" w:eastAsia="SXQIR+PromptLight" w:hAnsi="Arial" w:cs="Arial"/>
+          <w:i/>
+          <w:iCs/>
+          <w:color w:val="000000"/>
+          <w:sz w:val="18"/>
+          <w:szCs w:val="18"/>
+        </w:rPr>
+        <w:t>Oct</w:t>
+      </w:r>
+      <w:r>
+        <w:rPr>
+          <w:rFonts w:ascii="Arial" w:eastAsia="SXQIR+PromptLight" w:hAnsi="Arial" w:cs="Arial"/>
+          <w:i/>
+          <w:iCs/>
+          <w:color w:val="000000"/>
+          <w:sz w:val="18"/>
+          <w:szCs w:val="18"/>
+        </w:rPr>
+        <w:t>.</w:t>
+      </w:r>
+      <w:r>
+        <w:rPr>
+          <w:rFonts w:ascii="Arial" w:eastAsia="SXQIR+PromptLight" w:hAnsi="Arial" w:cs="Arial"/>
+          <w:i/>
+          <w:iCs/>
+          <w:color w:val="000000"/>
+          <w:sz w:val="18"/>
+          <w:szCs w:val="18"/>
+        </w:rPr>
         <w:t xml:space="preserve"> 5</w:t>
       </w:r>
     </w:p>
     <w:p>
       <w:pPr>
         <w:widowControl w:val="0"/>
-        <w:spacing w:line="240" w:lineRule="auto"/>
+        <w:spacing w:line="276" w:lineRule="auto"/>
         <w:ind w:right="1960"/>
         <w:rPr>
+          <w:rFonts w:ascii="Arial" w:eastAsia="SXQIR+PromptLight" w:hAnsi="Arial" w:cs="Arial"/>
+          <w:color w:val="000000"/>
+          <w:sz w:val="21"/>
+          <w:szCs w:val="21"/>
+        </w:rPr>
+      </w:pPr>
+      <w:r>
+        <w:rPr>
+          <w:rFonts w:ascii="Arial" w:eastAsia="SXQIR+PromptLight" w:hAnsi="Arial" w:cs="Arial"/>
+          <w:color w:val="000000"/>
+          <w:sz w:val="21"/>
+          <w:szCs w:val="21"/>
+        </w:rPr>
+        <w:t xml:space="preserve">- Technique: SQL. </w:t>
+      </w:r>
+    </w:p>
+    <w:p>
+      <w:pPr>
+        <w:widowControl w:val="0"/>
+        <w:spacing w:line="276" w:lineRule="auto"/>
+        <w:ind w:right="1960"/>
+        <w:rPr>
           <w:rFonts w:ascii="Arial" w:hAnsi="Arial" w:cs="Arial"/>
           <w:color w:val="333333"/>
           <w:sz w:val="21"/>
@@ -5927,16 +6050,7 @@
           <w:sz w:val="21"/>
           <w:szCs w:val="21"/>
         </w:rPr>
-        <w:t xml:space="preserve">- Technique: SQL. </w:t>
-      </w:r>
-      <w:r>
-        <w:rPr>
-          <w:rFonts w:ascii="Arial" w:eastAsia="SXQIR+PromptLight" w:hAnsi="Arial" w:cs="Arial"/>
-          <w:color w:val="000000"/>
-          <w:sz w:val="21"/>
-          <w:szCs w:val="21"/>
-        </w:rPr>
-        <w:t>–</w:t>
+        <w:t>-</w:t>
       </w:r>
       <w:r>
         <w:rPr>
@@ -5960,8 +6074,8 @@
     <w:p>
       <w:pPr>
         <w:widowControl w:val="0"/>
-        <w:spacing w:line="240" w:lineRule="auto"/>
-        <w:ind w:left="567" w:right="-78"/>
+        <w:spacing w:line="276" w:lineRule="auto"/>
+        <w:ind w:right="-78"/>
         <w:rPr>
           <w:rFonts w:ascii="Arial" w:eastAsia="SXQIR+PromptLight" w:hAnsi="Arial" w:cs="Arial"/>
           <w:color w:val="000000"/>
@@ -5995,7 +6109,7 @@
     <w:p>
       <w:pPr>
         <w:widowControl w:val="0"/>
-        <w:spacing w:line="240" w:lineRule="auto"/>
+        <w:spacing w:line="276" w:lineRule="auto"/>
         <w:ind w:left="567" w:right="-79"/>
         <w:contextualSpacing/>
         <w:rPr>
@@ -6008,10 +6122,12 @@
     <w:p>
       <w:pPr>
         <w:widowControl w:val="0"/>
-        <w:spacing w:line="240" w:lineRule="auto"/>
+        <w:spacing w:line="276" w:lineRule="auto"/>
         <w:ind w:right="314"/>
         <w:rPr>
           <w:rFonts w:ascii="Arial" w:eastAsia="SXQIR+PromptLight" w:hAnsi="Arial" w:cs="Arial"/>
+          <w:b/>
+          <w:bCs/>
           <w:color w:val="000000"/>
           <w:sz w:val="21"/>
           <w:szCs w:val="21"/>
@@ -6046,7 +6162,7 @@
           <w:sz w:val="21"/>
           <w:szCs w:val="21"/>
         </w:rPr>
-        <w:t>Building an Ecommerce Website (smartphones):</w:t>
+        <w:t>Building an Ecommerce Website</w:t>
       </w:r>
       <w:r>
         <w:rPr>
@@ -6057,7 +6173,7 @@
           <w:sz w:val="21"/>
           <w:szCs w:val="21"/>
         </w:rPr>
-        <w:t xml:space="preserve"> </w:t>
+        <w:t>:</w:t>
       </w:r>
       <w:r>
         <w:rPr>
@@ -6065,115 +6181,141 @@
           <w:b/>
           <w:bCs/>
           <w:color w:val="000000"/>
+          <w:sz w:val="21"/>
+          <w:szCs w:val="21"/>
+        </w:rPr>
+        <w:t xml:space="preserve"> </w:t>
+      </w:r>
+    </w:p>
+    <w:p>
+      <w:pPr>
+        <w:widowControl w:val="0"/>
+        <w:spacing w:line="276" w:lineRule="auto"/>
+        <w:ind w:right="1859"/>
+        <w:rPr>
+          <w:rFonts w:ascii="Arial" w:eastAsia="SXQIR+PromptLight" w:hAnsi="Arial" w:cs="Arial"/>
+          <w:i/>
+          <w:iCs/>
+          <w:color w:val="000000"/>
           <w:sz w:val="18"/>
           <w:szCs w:val="18"/>
         </w:rPr>
-        <w:t>Nov</w:t>
-      </w:r>
-      <w:r>
-        <w:rPr>
-          <w:rFonts w:ascii="Arial" w:eastAsia="SXQIR+PromptLight" w:hAnsi="Arial" w:cs="Arial"/>
-          <w:b/>
-          <w:bCs/>
+      </w:pPr>
+      <w:r>
+        <w:rPr>
+          <w:rFonts w:ascii="Arial" w:eastAsia="SXQIR+PromptLight" w:hAnsi="Arial" w:cs="Arial"/>
+          <w:i/>
+          <w:iCs/>
           <w:color w:val="000000"/>
           <w:sz w:val="18"/>
           <w:szCs w:val="18"/>
         </w:rPr>
-        <w:t>.</w:t>
-      </w:r>
-      <w:r>
-        <w:rPr>
-          <w:rFonts w:ascii="Arial" w:eastAsia="SXQIR+PromptLight" w:hAnsi="Arial" w:cs="Arial"/>
-          <w:b/>
-          <w:bCs/>
+        <w:t>Nov</w:t>
+      </w:r>
+      <w:r>
+        <w:rPr>
+          <w:rFonts w:ascii="Arial" w:eastAsia="SXQIR+PromptLight" w:hAnsi="Arial" w:cs="Arial"/>
+          <w:i/>
+          <w:iCs/>
           <w:color w:val="000000"/>
           <w:sz w:val="18"/>
           <w:szCs w:val="18"/>
         </w:rPr>
-        <w:t xml:space="preserve"> </w:t>
-      </w:r>
-      <w:r>
-        <w:rPr>
-          <w:rFonts w:ascii="Arial" w:eastAsia="SXQIR+PromptLight" w:hAnsi="Arial" w:cs="Arial"/>
-          <w:b/>
-          <w:bCs/>
+        <w:t>.</w:t>
+      </w:r>
+      <w:r>
+        <w:rPr>
+          <w:rFonts w:ascii="Arial" w:eastAsia="SXQIR+PromptLight" w:hAnsi="Arial" w:cs="Arial"/>
+          <w:i/>
+          <w:iCs/>
           <w:color w:val="000000"/>
           <w:sz w:val="18"/>
           <w:szCs w:val="18"/>
         </w:rPr>
-        <w:t>1</w:t>
-      </w:r>
-      <w:r>
-        <w:rPr>
-          <w:rFonts w:ascii="Arial" w:eastAsia="SXQIR+PromptLight" w:hAnsi="Arial" w:cs="Arial"/>
-          <w:b/>
-          <w:bCs/>
+        <w:t xml:space="preserve"> </w:t>
+      </w:r>
+      <w:r>
+        <w:rPr>
+          <w:rFonts w:ascii="Arial" w:eastAsia="SXQIR+PromptLight" w:hAnsi="Arial" w:cs="Arial"/>
+          <w:i/>
+          <w:iCs/>
           <w:color w:val="000000"/>
           <w:sz w:val="18"/>
           <w:szCs w:val="18"/>
         </w:rPr>
-        <w:t>3</w:t>
-      </w:r>
-      <w:r>
-        <w:rPr>
-          <w:rFonts w:ascii="Arial" w:eastAsia="SXQIR+PromptLight" w:hAnsi="Arial" w:cs="Arial"/>
-          <w:b/>
-          <w:bCs/>
+        <w:t>1</w:t>
+      </w:r>
+      <w:r>
+        <w:rPr>
+          <w:rFonts w:ascii="Arial" w:eastAsia="SXQIR+PromptLight" w:hAnsi="Arial" w:cs="Arial"/>
+          <w:i/>
+          <w:iCs/>
           <w:color w:val="000000"/>
           <w:sz w:val="18"/>
           <w:szCs w:val="18"/>
         </w:rPr>
-        <w:t>–</w:t>
-      </w:r>
-      <w:r>
-        <w:rPr>
-          <w:rFonts w:ascii="Arial" w:eastAsia="SXQIR+PromptLight" w:hAnsi="Arial" w:cs="Arial"/>
-          <w:b/>
-          <w:bCs/>
+        <w:t>3</w:t>
+      </w:r>
+      <w:r>
+        <w:rPr>
+          <w:rFonts w:ascii="Arial" w:eastAsia="SXQIR+PromptLight" w:hAnsi="Arial" w:cs="Arial"/>
+          <w:i/>
+          <w:iCs/>
           <w:color w:val="000000"/>
           <w:sz w:val="18"/>
           <w:szCs w:val="18"/>
         </w:rPr>
-        <w:t>Nov</w:t>
-      </w:r>
-      <w:r>
-        <w:rPr>
-          <w:rFonts w:ascii="Arial" w:eastAsia="SXQIR+PromptLight" w:hAnsi="Arial" w:cs="Arial"/>
-          <w:b/>
-          <w:bCs/>
+        <w:t xml:space="preserve"> - </w:t>
+      </w:r>
+      <w:r>
+        <w:rPr>
+          <w:rFonts w:ascii="Arial" w:eastAsia="SXQIR+PromptLight" w:hAnsi="Arial" w:cs="Arial"/>
+          <w:i/>
+          <w:iCs/>
           <w:color w:val="000000"/>
           <w:sz w:val="18"/>
           <w:szCs w:val="18"/>
         </w:rPr>
-        <w:t>.</w:t>
-      </w:r>
-      <w:r>
-        <w:rPr>
-          <w:rFonts w:ascii="Arial" w:eastAsia="SXQIR+PromptLight" w:hAnsi="Arial" w:cs="Arial"/>
-          <w:b/>
-          <w:bCs/>
+        <w:t>Nov</w:t>
+      </w:r>
+      <w:r>
+        <w:rPr>
+          <w:rFonts w:ascii="Arial" w:eastAsia="SXQIR+PromptLight" w:hAnsi="Arial" w:cs="Arial"/>
+          <w:i/>
+          <w:iCs/>
           <w:color w:val="000000"/>
           <w:sz w:val="18"/>
           <w:szCs w:val="18"/>
         </w:rPr>
-        <w:t xml:space="preserve"> </w:t>
-      </w:r>
-      <w:r>
-        <w:rPr>
-          <w:rFonts w:ascii="Arial" w:eastAsia="SXQIR+PromptLight" w:hAnsi="Arial" w:cs="Arial"/>
-          <w:b/>
-          <w:bCs/>
+        <w:t>.</w:t>
+      </w:r>
+      <w:r>
+        <w:rPr>
+          <w:rFonts w:ascii="Arial" w:eastAsia="SXQIR+PromptLight" w:hAnsi="Arial" w:cs="Arial"/>
+          <w:i/>
+          <w:iCs/>
           <w:color w:val="000000"/>
           <w:sz w:val="18"/>
           <w:szCs w:val="18"/>
         </w:rPr>
+        <w:t xml:space="preserve"> </w:t>
+      </w:r>
+      <w:r>
+        <w:rPr>
+          <w:rFonts w:ascii="Arial" w:eastAsia="SXQIR+PromptLight" w:hAnsi="Arial" w:cs="Arial"/>
+          <w:i/>
+          <w:iCs/>
+          <w:color w:val="000000"/>
+          <w:sz w:val="18"/>
+          <w:szCs w:val="18"/>
+        </w:rPr>
         <w:t>20</w:t>
       </w:r>
     </w:p>
     <w:p>
       <w:pPr>
         <w:widowControl w:val="0"/>
-        <w:spacing w:line="240" w:lineRule="auto"/>
+        <w:spacing w:line="276" w:lineRule="auto"/>
         <w:ind w:right="314"/>
         <w:rPr>
           <w:rFonts w:ascii="Arial" w:eastAsia="SXQIR+PromptLight" w:hAnsi="Arial" w:cs="Arial"/>
@@ -6195,7 +6337,7 @@
     <w:p>
       <w:pPr>
         <w:widowControl w:val="0"/>
-        <w:spacing w:line="240" w:lineRule="auto"/>
+        <w:spacing w:line="276" w:lineRule="auto"/>
         <w:ind w:right="314"/>
         <w:rPr>
           <w:rFonts w:ascii="Arial" w:hAnsi="Arial" w:cs="Arial"/>
@@ -6226,7 +6368,7 @@
     <w:p>
       <w:pPr>
         <w:widowControl w:val="0"/>
-        <w:spacing w:line="240" w:lineRule="auto"/>
+        <w:spacing w:line="276" w:lineRule="auto"/>
         <w:ind w:left="567" w:right="380"/>
         <w:rPr>
           <w:rFonts w:ascii="Arial" w:eastAsia="SXQIR+PromptLight" w:hAnsi="Arial" w:cs="Arial"/>
@@ -6261,7 +6403,7 @@
     <w:p>
       <w:pPr>
         <w:widowControl w:val="0"/>
-        <w:spacing w:line="240" w:lineRule="auto"/>
+        <w:spacing w:line="276" w:lineRule="auto"/>
         <w:ind w:left="567" w:right="380"/>
         <w:rPr>
           <w:rFonts w:ascii="Arial" w:eastAsia="SXQIR+PromptLight" w:hAnsi="Arial" w:cs="Arial"/>
@@ -6274,11 +6416,287 @@
     <w:p>
       <w:pPr>
         <w:widowControl w:val="0"/>
-        <w:spacing w:line="240" w:lineRule="auto"/>
-        <w:ind w:left="567" w:right="380"/>
+        <w:spacing w:line="276" w:lineRule="auto"/>
+        <w:ind w:right="314"/>
+        <w:rPr>
+          <w:rFonts w:ascii="Arial" w:eastAsia="SXQIR+PromptLight" w:hAnsi="Arial" w:cs="Arial"/>
+          <w:b/>
+          <w:bCs/>
+          <w:color w:val="000000"/>
+          <w:sz w:val="21"/>
+          <w:szCs w:val="21"/>
+        </w:rPr>
+      </w:pPr>
+      <w:r>
+        <w:rPr>
+          <w:rFonts w:ascii="Arial" w:eastAsia="PXDMF+Prompt" w:hAnsi="Arial" w:cs="Arial"/>
+          <w:b/>
+          <w:bCs/>
+          <w:color w:val="000000"/>
+          <w:sz w:val="21"/>
+          <w:szCs w:val="21"/>
+        </w:rPr>
+        <w:t>8</w:t>
+      </w:r>
+      <w:r>
+        <w:rPr>
+          <w:rFonts w:ascii="Arial" w:eastAsia="SXQIR+PromptLight" w:hAnsi="Arial" w:cs="Arial"/>
+          <w:color w:val="000000"/>
+          <w:sz w:val="21"/>
+          <w:szCs w:val="21"/>
+        </w:rPr>
+        <w:t xml:space="preserve">. </w:t>
+      </w:r>
+      <w:r>
+        <w:rPr>
+          <w:rFonts w:ascii="Arial" w:eastAsia="SXQIR+PromptLight" w:hAnsi="Arial" w:cs="Arial"/>
+          <w:b/>
+          <w:bCs/>
+          <w:color w:val="000000"/>
+          <w:sz w:val="21"/>
+          <w:szCs w:val="21"/>
+        </w:rPr>
+        <w:t xml:space="preserve">Building </w:t>
+      </w:r>
+      <w:r>
+        <w:rPr>
+          <w:rFonts w:ascii="Arial" w:eastAsia="SXQIR+PromptLight" w:hAnsi="Arial" w:cs="Arial"/>
+          <w:b/>
+          <w:bCs/>
+          <w:color w:val="000000"/>
+          <w:sz w:val="21"/>
+          <w:szCs w:val="21"/>
+        </w:rPr>
+        <w:t>a Donation</w:t>
+      </w:r>
+      <w:r>
+        <w:rPr>
+          <w:rFonts w:ascii="Arial" w:eastAsia="SXQIR+PromptLight" w:hAnsi="Arial" w:cs="Arial"/>
+          <w:b/>
+          <w:bCs/>
+          <w:color w:val="000000"/>
+          <w:sz w:val="21"/>
+          <w:szCs w:val="21"/>
+        </w:rPr>
+        <w:t xml:space="preserve"> Website</w:t>
+      </w:r>
+      <w:r>
+        <w:rPr>
+          <w:rFonts w:ascii="Arial" w:eastAsia="SXQIR+PromptLight" w:hAnsi="Arial" w:cs="Arial"/>
+          <w:b/>
+          <w:bCs/>
+          <w:color w:val="000000"/>
+          <w:sz w:val="21"/>
+          <w:szCs w:val="21"/>
+        </w:rPr>
+        <w:t>:</w:t>
+      </w:r>
+      <w:r>
+        <w:rPr>
+          <w:rFonts w:ascii="Arial" w:eastAsia="SXQIR+PromptLight" w:hAnsi="Arial" w:cs="Arial"/>
+          <w:b/>
+          <w:bCs/>
+          <w:color w:val="000000"/>
+          <w:sz w:val="21"/>
+          <w:szCs w:val="21"/>
+        </w:rPr>
+        <w:t xml:space="preserve"> </w:t>
+      </w:r>
+    </w:p>
+    <w:p>
+      <w:pPr>
+        <w:widowControl w:val="0"/>
+        <w:spacing w:line="276" w:lineRule="auto"/>
+        <w:ind w:right="1859"/>
+        <w:rPr>
+          <w:rFonts w:ascii="Arial" w:eastAsia="SXQIR+PromptLight" w:hAnsi="Arial" w:cs="Arial"/>
+          <w:i/>
+          <w:iCs/>
+          <w:color w:val="000000"/>
+          <w:sz w:val="18"/>
+          <w:szCs w:val="18"/>
+        </w:rPr>
+      </w:pPr>
+      <w:r>
+        <w:rPr>
+          <w:rFonts w:ascii="Arial" w:eastAsia="SXQIR+PromptLight" w:hAnsi="Arial" w:cs="Arial"/>
+          <w:i/>
+          <w:iCs/>
+          <w:color w:val="000000"/>
+          <w:sz w:val="18"/>
+          <w:szCs w:val="18"/>
+        </w:rPr>
+        <w:t>Dec</w:t>
+      </w:r>
+      <w:r>
+        <w:rPr>
+          <w:rFonts w:ascii="Arial" w:eastAsia="SXQIR+PromptLight" w:hAnsi="Arial" w:cs="Arial"/>
+          <w:i/>
+          <w:iCs/>
+          <w:color w:val="000000"/>
+          <w:sz w:val="18"/>
+          <w:szCs w:val="18"/>
+        </w:rPr>
+        <w:t>. 13</w:t>
+      </w:r>
+      <w:r>
+        <w:rPr>
+          <w:rFonts w:ascii="Arial" w:eastAsia="SXQIR+PromptLight" w:hAnsi="Arial" w:cs="Arial"/>
+          <w:i/>
+          <w:iCs/>
+          <w:color w:val="000000"/>
+          <w:sz w:val="18"/>
+          <w:szCs w:val="18"/>
+        </w:rPr>
+        <w:t xml:space="preserve"> -</w:t>
+      </w:r>
+      <w:r>
+        <w:rPr>
+          <w:rFonts w:ascii="Arial" w:eastAsia="SXQIR+PromptLight" w:hAnsi="Arial" w:cs="Arial"/>
+          <w:i/>
+          <w:iCs/>
+          <w:color w:val="000000"/>
+          <w:sz w:val="18"/>
+          <w:szCs w:val="18"/>
+        </w:rPr>
+        <w:t xml:space="preserve"> Dec</w:t>
+      </w:r>
+      <w:r>
+        <w:rPr>
+          <w:rFonts w:ascii="Arial" w:eastAsia="SXQIR+PromptLight" w:hAnsi="Arial" w:cs="Arial"/>
+          <w:i/>
+          <w:iCs/>
+          <w:color w:val="000000"/>
+          <w:sz w:val="18"/>
+          <w:szCs w:val="18"/>
+        </w:rPr>
+        <w:t>. 20</w:t>
+      </w:r>
+    </w:p>
+    <w:p>
+      <w:pPr>
+        <w:widowControl w:val="0"/>
+        <w:spacing w:line="276" w:lineRule="auto"/>
+        <w:ind w:right="314"/>
+        <w:rPr>
+          <w:rFonts w:ascii="Arial" w:eastAsia="SXQIR+PromptLight" w:hAnsi="Arial" w:cs="Arial"/>
+          <w:color w:val="000000"/>
+          <w:sz w:val="21"/>
+          <w:szCs w:val="21"/>
+        </w:rPr>
+      </w:pPr>
+      <w:r>
+        <w:rPr>
+          <w:rFonts w:ascii="Arial" w:eastAsia="SXQIR+PromptLight" w:hAnsi="Arial" w:cs="Arial"/>
+          <w:color w:val="000000"/>
+          <w:sz w:val="21"/>
+          <w:szCs w:val="21"/>
+        </w:rPr>
+        <w:t>- Technique: HTML, CSS, JavaScript</w:t>
+      </w:r>
+      <w:r>
+        <w:rPr>
+          <w:rFonts w:ascii="Arial" w:eastAsia="SXQIR+PromptLight" w:hAnsi="Arial" w:cs="Arial"/>
+          <w:color w:val="000000"/>
+          <w:sz w:val="21"/>
+          <w:szCs w:val="21"/>
+        </w:rPr>
+        <w:t xml:space="preserve">, </w:t>
+      </w:r>
+      <w:r>
+        <w:rPr>
+          <w:rFonts w:ascii="Arial" w:eastAsia="SXQIR+PromptLight" w:hAnsi="Arial" w:cs="Arial"/>
+          <w:color w:val="000000"/>
+          <w:sz w:val="21"/>
+          <w:szCs w:val="21"/>
+        </w:rPr>
+        <w:t>Bootstrap</w:t>
+      </w:r>
+      <w:r>
+        <w:rPr>
+          <w:rFonts w:ascii="Arial" w:eastAsia="SXQIR+PromptLight" w:hAnsi="Arial" w:cs="Arial"/>
+          <w:color w:val="000000"/>
+          <w:sz w:val="21"/>
+          <w:szCs w:val="21"/>
+        </w:rPr>
+        <w:t xml:space="preserve">, </w:t>
+      </w:r>
+      <w:r>
+        <w:rPr>
+          <w:rFonts w:ascii="Arial" w:eastAsia="SXQIR+PromptLight" w:hAnsi="Arial" w:cs="Arial"/>
+          <w:color w:val="000000"/>
+          <w:sz w:val="21"/>
+          <w:szCs w:val="21"/>
+        </w:rPr>
+        <w:t xml:space="preserve"> </w:t>
+      </w:r>
+      <w:r>
+        <w:rPr>
+          <w:rFonts w:ascii="Arial" w:eastAsia="SXQIR+PromptLight" w:hAnsi="Arial" w:cs="Arial"/>
+          <w:color w:val="000000"/>
+          <w:sz w:val="21"/>
+          <w:szCs w:val="21"/>
+        </w:rPr>
+        <w:t>SQL</w:t>
+      </w:r>
+      <w:r>
+        <w:rPr>
+          <w:rFonts w:ascii="Arial" w:eastAsia="SXQIR+PromptLight" w:hAnsi="Arial" w:cs="Arial"/>
+          <w:color w:val="000000"/>
+          <w:sz w:val="21"/>
+          <w:szCs w:val="21"/>
+        </w:rPr>
+        <w:t xml:space="preserve"> and </w:t>
+      </w:r>
+      <w:r>
+        <w:rPr>
+          <w:rFonts w:ascii="Arial" w:eastAsia="SXQIR+PromptLight" w:hAnsi="Arial" w:cs="Arial"/>
+          <w:color w:val="000000"/>
+          <w:sz w:val="21"/>
+          <w:szCs w:val="21"/>
+        </w:rPr>
+        <w:t>Java Web.</w:t>
+      </w:r>
+      <w:r>
+        <w:rPr>
+          <w:rFonts w:ascii="Arial" w:eastAsia="SXQIR+PromptLight" w:hAnsi="Arial" w:cs="Arial"/>
+          <w:color w:val="000000"/>
+          <w:sz w:val="21"/>
+          <w:szCs w:val="21"/>
+        </w:rPr>
+        <w:t xml:space="preserve"> </w:t>
+      </w:r>
+    </w:p>
+    <w:p>
+      <w:pPr>
+        <w:widowControl w:val="0"/>
+        <w:spacing w:line="276" w:lineRule="auto"/>
+        <w:ind w:right="314"/>
         <w:rPr>
           <w:rFonts w:ascii="Arial" w:hAnsi="Arial" w:cs="Arial"/>
           <w:color w:val="333333"/>
+          <w:sz w:val="21"/>
+          <w:szCs w:val="21"/>
+        </w:rPr>
+      </w:pPr>
+      <w:r>
+        <w:rPr>
+          <w:rFonts w:ascii="Arial" w:eastAsia="SXQIR+PromptLight" w:hAnsi="Arial" w:cs="Arial"/>
+          <w:color w:val="000000"/>
+          <w:sz w:val="21"/>
+          <w:szCs w:val="21"/>
+        </w:rPr>
+        <w:t>- Link:</w:t>
+      </w:r>
+    </w:p>
+    <w:p>
+      <w:pPr>
+        <w:widowControl w:val="0"/>
+        <w:spacing w:line="276" w:lineRule="auto"/>
+        <w:ind w:right="314"/>
+        <w:rPr>
+          <w:rFonts w:ascii="Arial" w:eastAsia="SXQIR+PromptLight" w:hAnsi="Arial" w:cs="Arial"/>
+          <w:color w:val="000000"/>
           <w:sz w:val="21"/>
           <w:szCs w:val="21"/>
         </w:rPr>
@@ -6295,7 +6713,7 @@
     </w:p>
     <w:p>
       <w:pPr>
-        <w:spacing w:after="13" w:line="240" w:lineRule="exact"/>
+        <w:spacing w:after="13" w:line="276" w:lineRule="auto"/>
         <w:rPr>
           <w:rFonts w:ascii="Arial" w:hAnsi="Arial" w:cs="Arial"/>
           <w:sz w:val="24"/>
@@ -6309,8 +6727,65 @@
         <w:tabs>
           <w:tab w:val="left" w:pos="7230"/>
         </w:tabs>
-        <w:spacing w:line="274" w:lineRule="auto"/>
+        <w:spacing w:line="276" w:lineRule="auto"/>
         <w:ind w:right="41"/>
+        <w:rPr>
+          <w:rFonts w:ascii="Arial" w:eastAsia="SXQIR+PromptLight" w:hAnsi="Arial" w:cs="Arial"/>
+          <w:b/>
+          <w:bCs/>
+          <w:color w:val="000000"/>
+          <w:sz w:val="21"/>
+          <w:szCs w:val="21"/>
+        </w:rPr>
+      </w:pPr>
+      <w:r>
+        <w:rPr>
+          <w:rFonts w:ascii="Arial" w:eastAsia="PXDMF+Prompt" w:hAnsi="Arial" w:cs="Arial"/>
+          <w:b/>
+          <w:bCs/>
+          <w:color w:val="000000"/>
+          <w:sz w:val="21"/>
+          <w:szCs w:val="21"/>
+        </w:rPr>
+        <w:t>4</w:t>
+      </w:r>
+      <w:r>
+        <w:rPr>
+          <w:rFonts w:ascii="Arial" w:eastAsia="PXDMF+Prompt" w:hAnsi="Arial" w:cs="Arial"/>
+          <w:b/>
+          <w:bCs/>
+          <w:color w:val="000000"/>
+          <w:sz w:val="21"/>
+          <w:szCs w:val="21"/>
+        </w:rPr>
+        <w:t>.</w:t>
+      </w:r>
+      <w:r>
+        <w:rPr>
+          <w:rFonts w:ascii="Arial" w:eastAsia="SXQIR+PromptLight" w:hAnsi="Arial" w:cs="Arial"/>
+          <w:color w:val="000000"/>
+          <w:sz w:val="21"/>
+          <w:szCs w:val="21"/>
+        </w:rPr>
+        <w:t xml:space="preserve"> </w:t>
+      </w:r>
+      <w:r>
+        <w:rPr>
+          <w:rFonts w:ascii="Arial" w:eastAsia="SXQIR+PromptLight" w:hAnsi="Arial" w:cs="Arial"/>
+          <w:b/>
+          <w:bCs/>
+          <w:color w:val="000000"/>
+          <w:sz w:val="21"/>
+          <w:szCs w:val="21"/>
+        </w:rPr>
+        <w:t>Designing a searching-sorting program:</w:t>
+      </w:r>
+    </w:p>
+    <w:p>
+      <w:pPr>
+        <w:widowControl w:val="0"/>
+        <w:spacing w:line="276" w:lineRule="auto"/>
+        <w:ind w:right="1859"/>
         <w:rPr>
           <w:rFonts w:ascii="Arial" w:hAnsi="Arial" w:cs="Arial"/>
           <w:b/>
@@ -6322,170 +6797,97 @@
       </w:pPr>
       <w:r>
         <w:rPr>
-          <w:rFonts w:ascii="Arial" w:eastAsia="PXDMF+Prompt" w:hAnsi="Arial" w:cs="Arial"/>
+          <w:rFonts w:ascii="Arial" w:eastAsia="SXQIR+PromptLight" w:hAnsi="Arial" w:cs="Arial"/>
+          <w:i/>
+          <w:iCs/>
+          <w:color w:val="000000"/>
+          <w:sz w:val="18"/>
+          <w:szCs w:val="18"/>
+        </w:rPr>
+        <w:t>Aug</w:t>
+      </w:r>
+      <w:r>
+        <w:rPr>
+          <w:rFonts w:ascii="Arial" w:eastAsia="SXQIR+PromptLight" w:hAnsi="Arial" w:cs="Arial"/>
+          <w:i/>
+          <w:iCs/>
+          <w:color w:val="000000"/>
+          <w:sz w:val="18"/>
+          <w:szCs w:val="18"/>
+        </w:rPr>
+        <w:t>.</w:t>
+      </w:r>
+      <w:r>
+        <w:rPr>
+          <w:rFonts w:ascii="Arial" w:eastAsia="SXQIR+PromptLight" w:hAnsi="Arial" w:cs="Arial"/>
+          <w:i/>
+          <w:iCs/>
+          <w:color w:val="000000"/>
+          <w:sz w:val="18"/>
+          <w:szCs w:val="18"/>
+        </w:rPr>
+        <w:t xml:space="preserve"> 16</w:t>
+      </w:r>
+      <w:r>
+        <w:rPr>
+          <w:rFonts w:ascii="Arial" w:eastAsia="SXQIR+PromptLight" w:hAnsi="Arial" w:cs="Arial"/>
+          <w:i/>
+          <w:iCs/>
+          <w:color w:val="000000"/>
+          <w:sz w:val="18"/>
+          <w:szCs w:val="18"/>
+        </w:rPr>
+        <w:t xml:space="preserve"> - </w:t>
+      </w:r>
+      <w:r>
+        <w:rPr>
+          <w:rFonts w:ascii="Arial" w:eastAsia="SXQIR+PromptLight" w:hAnsi="Arial" w:cs="Arial"/>
+          <w:i/>
+          <w:iCs/>
+          <w:color w:val="000000"/>
+          <w:sz w:val="18"/>
+          <w:szCs w:val="18"/>
+        </w:rPr>
+        <w:t>Aug</w:t>
+      </w:r>
+      <w:r>
+        <w:rPr>
+          <w:rFonts w:ascii="Arial" w:eastAsia="SXQIR+PromptLight" w:hAnsi="Arial" w:cs="Arial"/>
+          <w:i/>
+          <w:iCs/>
+          <w:color w:val="000000"/>
+          <w:sz w:val="18"/>
+          <w:szCs w:val="18"/>
+        </w:rPr>
+        <w:t>.</w:t>
+      </w:r>
+      <w:r>
+        <w:rPr>
+          <w:rFonts w:ascii="Arial" w:eastAsia="SXQIR+PromptLight" w:hAnsi="Arial" w:cs="Arial"/>
+          <w:i/>
+          <w:iCs/>
+          <w:color w:val="000000"/>
+          <w:sz w:val="18"/>
+          <w:szCs w:val="18"/>
+        </w:rPr>
+        <w:t xml:space="preserve"> 19</w:t>
+      </w:r>
+      <w:r>
+        <w:rPr>
+          <w:rFonts w:ascii="Arial" w:eastAsia="SXQIR+PromptLight" w:hAnsi="Arial" w:cs="Arial"/>
           <w:b/>
           <w:bCs/>
           <w:color w:val="000000"/>
-          <w:sz w:val="21"/>
-          <w:szCs w:val="21"/>
-        </w:rPr>
-        <w:t>4</w:t>
-      </w:r>
-      <w:r>
-        <w:rPr>
-          <w:rFonts w:ascii="Arial" w:eastAsia="PXDMF+Prompt" w:hAnsi="Arial" w:cs="Arial"/>
-          <w:b/>
-          <w:bCs/>
-          <w:color w:val="000000"/>
-          <w:sz w:val="21"/>
-          <w:szCs w:val="21"/>
-        </w:rPr>
-        <w:t>.</w:t>
-      </w:r>
-      <w:r>
-        <w:rPr>
-          <w:rFonts w:ascii="Arial" w:eastAsia="SXQIR+PromptLight" w:hAnsi="Arial" w:cs="Arial"/>
-          <w:color w:val="000000"/>
-          <w:sz w:val="21"/>
-          <w:szCs w:val="21"/>
-        </w:rPr>
-        <w:t xml:space="preserve"> </w:t>
-      </w:r>
-      <w:r>
-        <w:rPr>
-          <w:rFonts w:ascii="Arial" w:eastAsia="SXQIR+PromptLight" w:hAnsi="Arial" w:cs="Arial"/>
-          <w:b/>
-          <w:bCs/>
-          <w:color w:val="000000"/>
-          <w:sz w:val="21"/>
-          <w:szCs w:val="21"/>
-        </w:rPr>
-        <w:t xml:space="preserve">Designing a searching-sorting program: </w:t>
-      </w:r>
-      <w:r>
-        <w:rPr>
-          <w:rFonts w:ascii="Arial" w:eastAsia="SXQIR+PromptLight" w:hAnsi="Arial" w:cs="Arial"/>
-          <w:b/>
-          <w:bCs/>
-          <w:color w:val="000000"/>
           <w:sz w:val="18"/>
           <w:szCs w:val="18"/>
         </w:rPr>
-        <w:t>Aug</w:t>
-      </w:r>
-      <w:r>
-        <w:rPr>
-          <w:rFonts w:ascii="Arial" w:eastAsia="SXQIR+PromptLight" w:hAnsi="Arial" w:cs="Arial"/>
-          <w:b/>
-          <w:bCs/>
-          <w:color w:val="000000"/>
-          <w:sz w:val="18"/>
-          <w:szCs w:val="18"/>
-        </w:rPr>
-        <w:t>.</w:t>
-      </w:r>
-      <w:r>
-        <w:rPr>
-          <w:rFonts w:ascii="Arial" w:eastAsia="SXQIR+PromptLight" w:hAnsi="Arial" w:cs="Arial"/>
-          <w:b/>
-          <w:bCs/>
-          <w:color w:val="000000"/>
-          <w:sz w:val="18"/>
-          <w:szCs w:val="18"/>
-        </w:rPr>
-        <w:t xml:space="preserve"> 16</w:t>
-      </w:r>
-      <w:r>
-        <w:rPr>
-          <w:rFonts w:ascii="Arial" w:eastAsia="PXDMF+Prompt" w:hAnsi="Arial" w:cs="Arial"/>
-          <w:b/>
-          <w:bCs/>
-          <w:color w:val="000000"/>
-          <w:sz w:val="18"/>
-          <w:szCs w:val="18"/>
-        </w:rPr>
-        <w:t>–</w:t>
-      </w:r>
-      <w:r>
-        <w:rPr>
-          <w:rFonts w:ascii="Arial" w:eastAsia="SXQIR+PromptLight" w:hAnsi="Arial" w:cs="Arial"/>
-          <w:b/>
-          <w:bCs/>
-          <w:color w:val="000000"/>
-          <w:sz w:val="18"/>
-          <w:szCs w:val="18"/>
-        </w:rPr>
-        <w:t>Aug</w:t>
-      </w:r>
-      <w:r>
-        <w:rPr>
-          <w:rFonts w:ascii="Arial" w:eastAsia="SXQIR+PromptLight" w:hAnsi="Arial" w:cs="Arial"/>
-          <w:b/>
-          <w:bCs/>
-          <w:color w:val="000000"/>
-          <w:sz w:val="18"/>
-          <w:szCs w:val="18"/>
-        </w:rPr>
-        <w:t>.</w:t>
-      </w:r>
-      <w:r>
-        <w:rPr>
-          <w:rFonts w:ascii="Arial" w:eastAsia="SXQIR+PromptLight" w:hAnsi="Arial" w:cs="Arial"/>
-          <w:b/>
-          <w:bCs/>
-          <w:color w:val="000000"/>
-          <w:sz w:val="18"/>
-          <w:szCs w:val="18"/>
-        </w:rPr>
-        <w:t xml:space="preserve"> 19</w:t>
-      </w:r>
-      <w:r>
-        <w:rPr>
-          <w:rFonts w:ascii="Arial" w:eastAsia="SXQIR+PromptLight" w:hAnsi="Arial" w:cs="Arial"/>
-          <w:b/>
-          <w:bCs/>
-          <w:color w:val="000000"/>
-          <w:sz w:val="18"/>
-          <w:szCs w:val="18"/>
-        </w:rPr>
         <w:tab/>
       </w:r>
-      <w:r>
-        <w:rPr>
-          <w:rFonts w:ascii="Arial" w:eastAsia="PXDMF+Prompt" w:hAnsi="Arial" w:cs="Arial"/>
-          <w:b/>
-          <w:bCs/>
-          <w:color w:val="000000"/>
-          <w:sz w:val="21"/>
-          <w:szCs w:val="21"/>
-        </w:rPr>
-        <w:t>7</w:t>
-      </w:r>
-      <w:r>
-        <w:rPr>
-          <w:rFonts w:ascii="Arial" w:eastAsia="SXQIR+PromptLight" w:hAnsi="Arial" w:cs="Arial"/>
-          <w:color w:val="000000"/>
-          <w:sz w:val="21"/>
-          <w:szCs w:val="21"/>
-        </w:rPr>
-        <w:t xml:space="preserve">. </w:t>
-      </w:r>
-      <w:r>
-        <w:rPr>
-          <w:rFonts w:ascii="Arial" w:eastAsia="SXQIR+PromptLight" w:hAnsi="Arial" w:cs="Arial"/>
-          <w:b/>
-          <w:bCs/>
-          <w:color w:val="000000"/>
-          <w:sz w:val="21"/>
-          <w:szCs w:val="21"/>
-        </w:rPr>
-        <w:t>Building an Ecommerce Website</w:t>
-      </w:r>
-    </w:p>
-    <w:p>
-      <w:pPr>
-        <w:widowControl w:val="0"/>
-        <w:spacing w:line="240" w:lineRule="auto"/>
+    </w:p>
+    <w:p>
+      <w:pPr>
+        <w:widowControl w:val="0"/>
+        <w:spacing w:line="276" w:lineRule="auto"/>
         <w:ind w:right="314"/>
         <w:rPr>
           <w:rFonts w:ascii="Arial" w:eastAsia="SXQIR+PromptLight" w:hAnsi="Arial" w:cs="Arial"/>
@@ -6501,7 +6903,7 @@
           <w:sz w:val="21"/>
           <w:szCs w:val="21"/>
         </w:rPr>
-        <w:t>- Techniques: Bubble Sort, Selection Sort, Insertion Sort,</w:t>
+        <w:t xml:space="preserve">- Techniques: </w:t>
       </w:r>
       <w:r>
         <w:rPr>
@@ -6519,7 +6921,60 @@
           <w:sz w:val="21"/>
           <w:szCs w:val="21"/>
         </w:rPr>
-        <w:t xml:space="preserve"> </w:t>
+        <w:t>Bubble Sort, Selection Sort, Insertion Sort</w:t>
+      </w:r>
+      <w:r>
+        <w:rPr>
+          <w:rFonts w:ascii="Arial" w:eastAsia="SXQIR+PromptLight" w:hAnsi="Arial" w:cs="Arial"/>
+          <w:color w:val="000000"/>
+          <w:sz w:val="21"/>
+          <w:szCs w:val="21"/>
+        </w:rPr>
+        <w:t>,</w:t>
+      </w:r>
+    </w:p>
+    <w:p>
+      <w:pPr>
+        <w:widowControl w:val="0"/>
+        <w:spacing w:before="46" w:line="276" w:lineRule="auto"/>
+        <w:ind w:left="720" w:right="41" w:firstLine="720"/>
+        <w:rPr>
+          <w:rFonts w:ascii="Arial" w:hAnsi="Arial" w:cs="Arial"/>
+          <w:color w:val="333333"/>
+          <w:sz w:val="21"/>
+          <w:szCs w:val="21"/>
+        </w:rPr>
+      </w:pPr>
+      <w:r>
+        <w:rPr>
+          <w:rFonts w:ascii="Arial" w:eastAsia="SXQIR+PromptLight" w:hAnsi="Arial" w:cs="Arial"/>
+          <w:color w:val="000000"/>
+          <w:sz w:val="21"/>
+          <w:szCs w:val="21"/>
+        </w:rPr>
+        <w:t>Linear Search and Binary Search.</w:t>
+      </w:r>
+    </w:p>
+    <w:p>
+      <w:pPr>
+        <w:widowControl w:val="0"/>
+        <w:spacing w:line="276" w:lineRule="auto"/>
+        <w:ind w:right="-20"/>
+        <w:rPr>
+          <w:rFonts w:ascii="Arial" w:hAnsi="Arial" w:cs="Arial"/>
+          <w:color w:val="333333"/>
+          <w:sz w:val="21"/>
+          <w:szCs w:val="21"/>
+        </w:rPr>
+      </w:pPr>
+      <w:r>
+        <w:rPr>
+          <w:rFonts w:ascii="Arial" w:eastAsia="SXQIR+PromptLight" w:hAnsi="Arial" w:cs="Arial"/>
+          <w:color w:val="000000"/>
+          <w:sz w:val="21"/>
+          <w:szCs w:val="21"/>
+        </w:rPr>
+        <w:t xml:space="preserve">- Link: </w:t>
       </w:r>
       <w:r>
         <w:rPr>
@@ -6529,81 +6984,6 @@
           <w:szCs w:val="21"/>
         </w:rPr>
         <w:tab/>
-      </w:r>
-      <w:r>
-        <w:rPr>
-          <w:rFonts w:ascii="Arial" w:eastAsia="SXQIR+PromptLight" w:hAnsi="Arial" w:cs="Arial"/>
-          <w:color w:val="000000"/>
-          <w:sz w:val="21"/>
-          <w:szCs w:val="21"/>
-        </w:rPr>
-        <w:tab/>
-      </w:r>
-      <w:r>
-        <w:rPr>
-          <w:rFonts w:ascii="Arial" w:eastAsia="SXQIR+PromptLight" w:hAnsi="Arial" w:cs="Arial"/>
-          <w:b/>
-          <w:bCs/>
-          <w:color w:val="000000"/>
-          <w:sz w:val="21"/>
-          <w:szCs w:val="21"/>
-        </w:rPr>
-        <w:t xml:space="preserve">(smartphones): </w:t>
-      </w:r>
-      <w:r>
-        <w:rPr>
-          <w:rFonts w:ascii="Arial" w:eastAsia="SXQIR+PromptLight" w:hAnsi="Arial" w:cs="Arial"/>
-          <w:b/>
-          <w:bCs/>
-          <w:color w:val="000000"/>
-          <w:sz w:val="18"/>
-          <w:szCs w:val="18"/>
-        </w:rPr>
-        <w:t>Nov. 13 – Nov. 20</w:t>
-      </w:r>
-    </w:p>
-    <w:p>
-      <w:pPr>
-        <w:widowControl w:val="0"/>
-        <w:spacing w:before="46" w:line="204" w:lineRule="auto"/>
-        <w:ind w:left="1418" w:right="41"/>
-        <w:rPr>
-          <w:rFonts w:ascii="Arial" w:hAnsi="Arial" w:cs="Arial"/>
-          <w:color w:val="333333"/>
-          <w:sz w:val="21"/>
-          <w:szCs w:val="21"/>
-        </w:rPr>
-      </w:pPr>
-      <w:r>
-        <w:rPr>
-          <w:rFonts w:ascii="Arial" w:eastAsia="SXQIR+PromptLight" w:hAnsi="Arial" w:cs="Arial"/>
-          <w:color w:val="000000"/>
-          <w:sz w:val="21"/>
-          <w:szCs w:val="21"/>
-        </w:rPr>
-        <w:t>Linear Search and Binary Search.</w:t>
-      </w:r>
-    </w:p>
-    <w:p>
-      <w:pPr>
-        <w:widowControl w:val="0"/>
-        <w:spacing w:line="204" w:lineRule="auto"/>
-        <w:ind w:right="-20"/>
-        <w:rPr>
-          <w:rFonts w:ascii="Arial" w:hAnsi="Arial" w:cs="Arial"/>
-          <w:color w:val="333333"/>
-          <w:sz w:val="21"/>
-          <w:szCs w:val="21"/>
-        </w:rPr>
-      </w:pPr>
-      <w:r>
-        <w:rPr>
-          <w:rFonts w:ascii="Arial" w:eastAsia="SXQIR+PromptLight" w:hAnsi="Arial" w:cs="Arial"/>
-          <w:color w:val="000000"/>
-          <w:sz w:val="21"/>
-          <w:szCs w:val="21"/>
-        </w:rPr>
-        <w:t xml:space="preserve">- Link: </w:t>
       </w:r>
       <w:hyperlink r:id="rId20">
         <w:r>
@@ -6619,7 +6999,7 @@
     </w:p>
     <w:p>
       <w:pPr>
-        <w:spacing w:after="60" w:line="240" w:lineRule="exact"/>
+        <w:spacing w:after="60" w:line="276" w:lineRule="auto"/>
         <w:rPr>
           <w:rFonts w:ascii="Arial" w:hAnsi="Arial" w:cs="Arial"/>
           <w:sz w:val="24"/>
@@ -6630,13 +7010,15 @@
     <w:p>
       <w:pPr>
         <w:widowControl w:val="0"/>
-        <w:spacing w:line="274" w:lineRule="auto"/>
+        <w:spacing w:line="276" w:lineRule="auto"/>
         <w:ind w:right="4010"/>
         <w:rPr>
-          <w:rFonts w:ascii="Arial" w:hAnsi="Arial" w:cs="Arial"/>
-          <w:color w:val="333333"/>
-          <w:sz w:val="18"/>
-          <w:szCs w:val="18"/>
+          <w:rFonts w:ascii="Arial" w:eastAsia="SXQIR+PromptLight" w:hAnsi="Arial" w:cs="Arial"/>
+          <w:b/>
+          <w:bCs/>
+          <w:color w:val="000000"/>
+          <w:sz w:val="21"/>
+          <w:szCs w:val="21"/>
         </w:rPr>
       </w:pPr>
       <w:r>
@@ -6679,88 +7061,103 @@
         </w:rPr>
         <w:t xml:space="preserve">Designing a management program: </w:t>
       </w:r>
-      <w:r>
-        <w:rPr>
-          <w:rFonts w:ascii="Arial" w:eastAsia="SXQIR+PromptLight" w:hAnsi="Arial" w:cs="Arial"/>
-          <w:b/>
-          <w:bCs/>
+    </w:p>
+    <w:p>
+      <w:pPr>
+        <w:widowControl w:val="0"/>
+        <w:spacing w:line="276" w:lineRule="auto"/>
+        <w:ind w:right="1859"/>
+        <w:rPr>
+          <w:rFonts w:ascii="Arial" w:eastAsia="SXQIR+PromptLight" w:hAnsi="Arial" w:cs="Arial"/>
+          <w:i/>
+          <w:iCs/>
           <w:color w:val="000000"/>
           <w:sz w:val="18"/>
           <w:szCs w:val="18"/>
         </w:rPr>
-        <w:t>Aug</w:t>
-      </w:r>
-      <w:r>
-        <w:rPr>
-          <w:rFonts w:ascii="Arial" w:eastAsia="SXQIR+PromptLight" w:hAnsi="Arial" w:cs="Arial"/>
-          <w:b/>
-          <w:bCs/>
+      </w:pPr>
+      <w:r>
+        <w:rPr>
+          <w:rFonts w:ascii="Arial" w:eastAsia="SXQIR+PromptLight" w:hAnsi="Arial" w:cs="Arial"/>
+          <w:i/>
+          <w:iCs/>
           <w:color w:val="000000"/>
           <w:sz w:val="18"/>
           <w:szCs w:val="18"/>
         </w:rPr>
-        <w:t>.</w:t>
-      </w:r>
-      <w:r>
-        <w:rPr>
-          <w:rFonts w:ascii="Arial" w:eastAsia="SXQIR+PromptLight" w:hAnsi="Arial" w:cs="Arial"/>
-          <w:b/>
-          <w:bCs/>
+        <w:t>Aug</w:t>
+      </w:r>
+      <w:r>
+        <w:rPr>
+          <w:rFonts w:ascii="Arial" w:eastAsia="SXQIR+PromptLight" w:hAnsi="Arial" w:cs="Arial"/>
+          <w:i/>
+          <w:iCs/>
           <w:color w:val="000000"/>
           <w:sz w:val="18"/>
           <w:szCs w:val="18"/>
         </w:rPr>
-        <w:t xml:space="preserve"> 24</w:t>
-      </w:r>
-      <w:r>
-        <w:rPr>
-          <w:rFonts w:ascii="Arial" w:eastAsia="PXDMF+Prompt" w:hAnsi="Arial" w:cs="Arial"/>
-          <w:b/>
-          <w:bCs/>
+        <w:t>.</w:t>
+      </w:r>
+      <w:r>
+        <w:rPr>
+          <w:rFonts w:ascii="Arial" w:eastAsia="SXQIR+PromptLight" w:hAnsi="Arial" w:cs="Arial"/>
+          <w:i/>
+          <w:iCs/>
           <w:color w:val="000000"/>
           <w:sz w:val="18"/>
           <w:szCs w:val="18"/>
         </w:rPr>
-        <w:t>–</w:t>
-      </w:r>
-      <w:r>
-        <w:rPr>
-          <w:rFonts w:ascii="Arial" w:eastAsia="SXQIR+PromptLight" w:hAnsi="Arial" w:cs="Arial"/>
-          <w:b/>
-          <w:bCs/>
+        <w:t xml:space="preserve"> 24</w:t>
+      </w:r>
+      <w:r>
+        <w:rPr>
+          <w:rFonts w:ascii="Arial" w:eastAsia="SXQIR+PromptLight" w:hAnsi="Arial" w:cs="Arial"/>
+          <w:i/>
+          <w:iCs/>
           <w:color w:val="000000"/>
           <w:sz w:val="18"/>
           <w:szCs w:val="18"/>
         </w:rPr>
-        <w:t>Aug</w:t>
-      </w:r>
-      <w:r>
-        <w:rPr>
-          <w:rFonts w:ascii="Arial" w:eastAsia="SXQIR+PromptLight" w:hAnsi="Arial" w:cs="Arial"/>
-          <w:b/>
-          <w:bCs/>
+        <w:t xml:space="preserve"> - </w:t>
+      </w:r>
+      <w:r>
+        <w:rPr>
+          <w:rFonts w:ascii="Arial" w:eastAsia="SXQIR+PromptLight" w:hAnsi="Arial" w:cs="Arial"/>
+          <w:i/>
+          <w:iCs/>
           <w:color w:val="000000"/>
           <w:sz w:val="18"/>
           <w:szCs w:val="18"/>
         </w:rPr>
-        <w:t>.</w:t>
-      </w:r>
-      <w:r>
-        <w:rPr>
-          <w:rFonts w:ascii="Arial" w:eastAsia="SXQIR+PromptLight" w:hAnsi="Arial" w:cs="Arial"/>
-          <w:b/>
-          <w:bCs/>
+        <w:t>Aug</w:t>
+      </w:r>
+      <w:r>
+        <w:rPr>
+          <w:rFonts w:ascii="Arial" w:eastAsia="SXQIR+PromptLight" w:hAnsi="Arial" w:cs="Arial"/>
+          <w:i/>
+          <w:iCs/>
           <w:color w:val="000000"/>
           <w:sz w:val="18"/>
           <w:szCs w:val="18"/>
         </w:rPr>
+        <w:t>.</w:t>
+      </w:r>
+      <w:r>
+        <w:rPr>
+          <w:rFonts w:ascii="Arial" w:eastAsia="SXQIR+PromptLight" w:hAnsi="Arial" w:cs="Arial"/>
+          <w:i/>
+          <w:iCs/>
+          <w:color w:val="000000"/>
+          <w:sz w:val="18"/>
+          <w:szCs w:val="18"/>
+        </w:rPr>
         <w:t xml:space="preserve"> 31</w:t>
       </w:r>
     </w:p>
     <w:p>
       <w:pPr>
         <w:widowControl w:val="0"/>
-        <w:spacing w:before="47" w:line="204" w:lineRule="auto"/>
+        <w:spacing w:before="47" w:line="276" w:lineRule="auto"/>
         <w:ind w:right="-20"/>
         <w:rPr>
           <w:rFonts w:ascii="Arial" w:hAnsi="Arial" w:cs="Arial"/>
@@ -6782,7 +7179,7 @@
     <w:p>
       <w:pPr>
         <w:widowControl w:val="0"/>
-        <w:spacing w:line="204" w:lineRule="auto"/>
+        <w:spacing w:line="276" w:lineRule="auto"/>
         <w:ind w:right="-20"/>
         <w:rPr>
           <w:rFonts w:ascii="Arial" w:eastAsia="SXQIR+PromptLight" w:hAnsi="Arial" w:cs="Arial"/>
@@ -6799,6 +7196,15 @@
           <w:szCs w:val="21"/>
         </w:rPr>
         <w:t xml:space="preserve">- Link: </w:t>
+      </w:r>
+      <w:r>
+        <w:rPr>
+          <w:rFonts w:ascii="Arial" w:eastAsia="SXQIR+PromptLight" w:hAnsi="Arial" w:cs="Arial"/>
+          <w:color w:val="000000"/>
+          <w:sz w:val="21"/>
+          <w:szCs w:val="21"/>
+        </w:rPr>
+        <w:tab/>
       </w:r>
       <w:hyperlink r:id="rId21">
         <w:r>
@@ -7680,7 +8086,7 @@
   <w:style w:type="paragraph" w:default="1" w:styleId="Binhthng">
     <w:name w:val="Normal"/>
     <w:qFormat/>
-    <w:rsid w:val="00AF0E65"/>
+    <w:rsid w:val="006028BF"/>
   </w:style>
   <w:style w:type="character" w:default="1" w:styleId="Phngmcinhcuaoanvn">
     <w:name w:val="Default Paragraph Font"/>

</xml_diff>